<commit_message>
modify doc, add new sensor tets
</commit_message>
<xml_diff>
--- a/doc/dipterv_uvw0la.docx
+++ b/doc/dipterv_uvw0la.docx
@@ -1,6 +1,6 @@
 
 <file path=word/document.xml><?xml version="1.0" encoding="utf-8"?>
-<w:document xmlns:wpc="http://schemas.microsoft.com/office/word/2010/wordprocessingCanvas" xmlns:mc="http://schemas.openxmlformats.org/markup-compatibility/2006" xmlns:o="urn:schemas-microsoft-com:office:office" xmlns:r="http://schemas.openxmlformats.org/officeDocument/2006/relationships" xmlns:m="http://schemas.openxmlformats.org/officeDocument/2006/math" xmlns:v="urn:schemas-microsoft-com:vml" xmlns:wp14="http://schemas.microsoft.com/office/word/2010/wordprocessingDrawing" xmlns:wp="http://schemas.openxmlformats.org/drawingml/2006/wordprocessingDrawing" xmlns:w10="urn:schemas-microsoft-com:office:word" xmlns:w="http://schemas.openxmlformats.org/wordprocessingml/2006/main" xmlns:w14="http://schemas.microsoft.com/office/word/2010/wordml" xmlns:w15="http://schemas.microsoft.com/office/word/2012/wordml" xmlns:wpg="http://schemas.microsoft.com/office/word/2010/wordprocessingGroup" xmlns:wpi="http://schemas.microsoft.com/office/word/2010/wordprocessingInk" xmlns:wne="http://schemas.microsoft.com/office/word/2006/wordml" xmlns:wps="http://schemas.microsoft.com/office/word/2010/wordprocessingShape" mc:Ignorable="w14 w15 wp14">
+<w:document xmlns:wpc="http://schemas.microsoft.com/office/word/2010/wordprocessingCanvas" xmlns:cx="http://schemas.microsoft.com/office/drawing/2014/chartex" xmlns:mc="http://schemas.openxmlformats.org/markup-compatibility/2006" xmlns:o="urn:schemas-microsoft-com:office:office" xmlns:r="http://schemas.openxmlformats.org/officeDocument/2006/relationships" xmlns:m="http://schemas.openxmlformats.org/officeDocument/2006/math" xmlns:v="urn:schemas-microsoft-com:vml" xmlns:wp14="http://schemas.microsoft.com/office/word/2010/wordprocessingDrawing" xmlns:wp="http://schemas.openxmlformats.org/drawingml/2006/wordprocessingDrawing" xmlns:w10="urn:schemas-microsoft-com:office:word" xmlns:w="http://schemas.openxmlformats.org/wordprocessingml/2006/main" xmlns:w14="http://schemas.microsoft.com/office/word/2010/wordml" xmlns:w15="http://schemas.microsoft.com/office/word/2012/wordml" xmlns:w16se="http://schemas.microsoft.com/office/word/2015/wordml/symex" xmlns:wpg="http://schemas.microsoft.com/office/word/2010/wordprocessingGroup" xmlns:wpi="http://schemas.microsoft.com/office/word/2010/wordprocessingInk" xmlns:wne="http://schemas.microsoft.com/office/word/2006/wordml" xmlns:wps="http://schemas.microsoft.com/office/word/2010/wordprocessingShape" mc:Ignorable="w14 w15 w16se wp14">
   <w:body>
     <w:p>
       <w:pPr>
@@ -306,7 +306,7 @@
     </w:p>
     <w:p>
       <w:pPr>
-        <w:pStyle w:val="TOC1"/>
+        <w:pStyle w:val="TJ1"/>
         <w:rPr>
           <w:rFonts w:asciiTheme="minorHAnsi" w:eastAsiaTheme="minorEastAsia" w:hAnsiTheme="minorHAnsi" w:cstheme="minorBidi"/>
           <w:b w:val="0"/>
@@ -328,7 +328,7 @@
       <w:hyperlink w:anchor="_Toc452096951" w:history="1">
         <w:r>
           <w:rPr>
-            <w:rStyle w:val="Hyperlink"/>
+            <w:rStyle w:val="Hiperhivatkozs"/>
             <w:noProof/>
           </w:rPr>
           <w:t>Bevezetés</w:t>
@@ -385,7 +385,7 @@
     </w:p>
     <w:p>
       <w:pPr>
-        <w:pStyle w:val="TOC2"/>
+        <w:pStyle w:val="TJ2"/>
         <w:tabs>
           <w:tab w:val="right" w:leader="dot" w:pos="9060"/>
         </w:tabs>
@@ -400,7 +400,7 @@
       <w:hyperlink w:anchor="_Toc452096952" w:history="1">
         <w:r>
           <w:rPr>
-            <w:rStyle w:val="Hyperlink"/>
+            <w:rStyle w:val="Hiperhivatkozs"/>
             <w:noProof/>
           </w:rPr>
           <w:t>Az IoT-ről</w:t>
@@ -457,7 +457,7 @@
     </w:p>
     <w:p>
       <w:pPr>
-        <w:pStyle w:val="TOC2"/>
+        <w:pStyle w:val="TJ2"/>
         <w:tabs>
           <w:tab w:val="right" w:leader="dot" w:pos="9060"/>
         </w:tabs>
@@ -472,7 +472,7 @@
       <w:hyperlink w:anchor="_Toc452096953" w:history="1">
         <w:r>
           <w:rPr>
-            <w:rStyle w:val="Hyperlink"/>
+            <w:rStyle w:val="Hiperhivatkozs"/>
             <w:noProof/>
           </w:rPr>
           <w:t>Intelligens otthon</w:t>
@@ -529,7 +529,7 @@
     </w:p>
     <w:p>
       <w:pPr>
-        <w:pStyle w:val="TOC1"/>
+        <w:pStyle w:val="TJ1"/>
         <w:rPr>
           <w:rFonts w:asciiTheme="minorHAnsi" w:eastAsiaTheme="minorEastAsia" w:hAnsiTheme="minorHAnsi" w:cstheme="minorBidi"/>
           <w:b w:val="0"/>
@@ -542,7 +542,7 @@
       <w:hyperlink w:anchor="_Toc452096954" w:history="1">
         <w:r>
           <w:rPr>
-            <w:rStyle w:val="Hyperlink"/>
+            <w:rStyle w:val="Hiperhivatkozs"/>
             <w:noProof/>
           </w:rPr>
           <w:t>Feladat</w:t>
@@ -599,7 +599,7 @@
     </w:p>
     <w:p>
       <w:pPr>
-        <w:pStyle w:val="TOC2"/>
+        <w:pStyle w:val="TJ2"/>
         <w:tabs>
           <w:tab w:val="right" w:leader="dot" w:pos="9060"/>
         </w:tabs>
@@ -614,7 +614,7 @@
       <w:hyperlink w:anchor="_Toc452096955" w:history="1">
         <w:r>
           <w:rPr>
-            <w:rStyle w:val="Hyperlink"/>
+            <w:rStyle w:val="Hiperhivatkozs"/>
             <w:noProof/>
           </w:rPr>
           <w:t>A feladat célja</w:t>
@@ -671,7 +671,7 @@
     </w:p>
     <w:p>
       <w:pPr>
-        <w:pStyle w:val="TOC2"/>
+        <w:pStyle w:val="TJ2"/>
         <w:tabs>
           <w:tab w:val="right" w:leader="dot" w:pos="9060"/>
         </w:tabs>
@@ -686,7 +686,7 @@
       <w:hyperlink w:anchor="_Toc452096956" w:history="1">
         <w:r>
           <w:rPr>
-            <w:rStyle w:val="Hyperlink"/>
+            <w:rStyle w:val="Hiperhivatkozs"/>
             <w:noProof/>
           </w:rPr>
           <w:t>Szenzor működési módok</w:t>
@@ -743,7 +743,7 @@
     </w:p>
     <w:p>
       <w:pPr>
-        <w:pStyle w:val="TOC1"/>
+        <w:pStyle w:val="TJ1"/>
         <w:rPr>
           <w:rFonts w:asciiTheme="minorHAnsi" w:eastAsiaTheme="minorEastAsia" w:hAnsiTheme="minorHAnsi" w:cstheme="minorBidi"/>
           <w:b w:val="0"/>
@@ -756,7 +756,7 @@
       <w:hyperlink w:anchor="_Toc452096957" w:history="1">
         <w:r>
           <w:rPr>
-            <w:rStyle w:val="Hyperlink"/>
+            <w:rStyle w:val="Hiperhivatkozs"/>
             <w:noProof/>
           </w:rPr>
           <w:t>Az ESP8266-ról</w:t>
@@ -813,7 +813,7 @@
     </w:p>
     <w:p>
       <w:pPr>
-        <w:pStyle w:val="TOC2"/>
+        <w:pStyle w:val="TJ2"/>
         <w:tabs>
           <w:tab w:val="right" w:leader="dot" w:pos="9060"/>
         </w:tabs>
@@ -828,7 +828,7 @@
       <w:hyperlink w:anchor="_Toc452096958" w:history="1">
         <w:r>
           <w:rPr>
-            <w:rStyle w:val="Hyperlink"/>
+            <w:rStyle w:val="Hiperhivatkozs"/>
             <w:noProof/>
           </w:rPr>
           <w:t>ESP-12 tesztpanel</w:t>
@@ -885,7 +885,7 @@
     </w:p>
     <w:p>
       <w:pPr>
-        <w:pStyle w:val="TOC1"/>
+        <w:pStyle w:val="TJ1"/>
         <w:rPr>
           <w:rFonts w:asciiTheme="minorHAnsi" w:eastAsiaTheme="minorEastAsia" w:hAnsiTheme="minorHAnsi" w:cstheme="minorBidi"/>
           <w:b w:val="0"/>
@@ -898,7 +898,7 @@
       <w:hyperlink w:anchor="_Toc452096959" w:history="1">
         <w:r>
           <w:rPr>
-            <w:rStyle w:val="Hyperlink"/>
+            <w:rStyle w:val="Hiperhivatkozs"/>
             <w:noProof/>
           </w:rPr>
           <w:t>Fejlesztés</w:t>
@@ -955,7 +955,7 @@
     </w:p>
     <w:p>
       <w:pPr>
-        <w:pStyle w:val="TOC2"/>
+        <w:pStyle w:val="TJ2"/>
         <w:tabs>
           <w:tab w:val="right" w:leader="dot" w:pos="9060"/>
         </w:tabs>
@@ -970,7 +970,7 @@
       <w:hyperlink w:anchor="_Toc452096960" w:history="1">
         <w:r>
           <w:rPr>
-            <w:rStyle w:val="Hyperlink"/>
+            <w:rStyle w:val="Hiperhivatkozs"/>
             <w:noProof/>
           </w:rPr>
           <w:t>Fejlesztési alternatívák</w:t>
@@ -1027,7 +1027,7 @@
     </w:p>
     <w:p>
       <w:pPr>
-        <w:pStyle w:val="TOC2"/>
+        <w:pStyle w:val="TJ2"/>
         <w:tabs>
           <w:tab w:val="right" w:leader="dot" w:pos="9060"/>
         </w:tabs>
@@ -1042,7 +1042,7 @@
       <w:hyperlink w:anchor="_Toc452096961" w:history="1">
         <w:r>
           <w:rPr>
-            <w:rStyle w:val="Hyperlink"/>
+            <w:rStyle w:val="Hiperhivatkozs"/>
             <w:noProof/>
           </w:rPr>
           <w:t>A rendszer topológiája</w:t>
@@ -1099,7 +1099,7 @@
     </w:p>
     <w:p>
       <w:pPr>
-        <w:pStyle w:val="TOC2"/>
+        <w:pStyle w:val="TJ2"/>
         <w:tabs>
           <w:tab w:val="right" w:leader="dot" w:pos="9060"/>
         </w:tabs>
@@ -1114,7 +1114,7 @@
       <w:hyperlink w:anchor="_Toc452096962" w:history="1">
         <w:r>
           <w:rPr>
-            <w:rStyle w:val="Hyperlink"/>
+            <w:rStyle w:val="Hiperhivatkozs"/>
             <w:noProof/>
           </w:rPr>
           <w:t>Működési mód: Szenzor</w:t>
@@ -1171,7 +1171,7 @@
     </w:p>
     <w:p>
       <w:pPr>
-        <w:pStyle w:val="TOC2"/>
+        <w:pStyle w:val="TJ2"/>
         <w:tabs>
           <w:tab w:val="right" w:leader="dot" w:pos="9060"/>
         </w:tabs>
@@ -1186,7 +1186,7 @@
       <w:hyperlink w:anchor="_Toc452096963" w:history="1">
         <w:r>
           <w:rPr>
-            <w:rStyle w:val="Hyperlink"/>
+            <w:rStyle w:val="Hiperhivatkozs"/>
             <w:noProof/>
           </w:rPr>
           <w:t>Működési mód: Lokális szerver</w:t>
@@ -1243,7 +1243,7 @@
     </w:p>
     <w:p>
       <w:pPr>
-        <w:pStyle w:val="TOC2"/>
+        <w:pStyle w:val="TJ2"/>
         <w:tabs>
           <w:tab w:val="right" w:leader="dot" w:pos="9060"/>
         </w:tabs>
@@ -1258,7 +1258,7 @@
       <w:hyperlink w:anchor="_Toc452096964" w:history="1">
         <w:r>
           <w:rPr>
-            <w:rStyle w:val="Hyperlink"/>
+            <w:rStyle w:val="Hiperhivatkozs"/>
             <w:noProof/>
           </w:rPr>
           <w:t>Működési mód: Beavatkozó</w:t>
@@ -1315,7 +1315,7 @@
     </w:p>
     <w:p>
       <w:pPr>
-        <w:pStyle w:val="TOC2"/>
+        <w:pStyle w:val="TJ2"/>
         <w:tabs>
           <w:tab w:val="right" w:leader="dot" w:pos="9060"/>
         </w:tabs>
@@ -1330,7 +1330,7 @@
       <w:hyperlink w:anchor="_Toc452096965" w:history="1">
         <w:r>
           <w:rPr>
-            <w:rStyle w:val="Hyperlink"/>
+            <w:rStyle w:val="Hiperhivatkozs"/>
             <w:noProof/>
           </w:rPr>
           <w:t>Működési mód: Csatlakozás a hálózathoz</w:t>
@@ -1387,7 +1387,7 @@
     </w:p>
     <w:p>
       <w:pPr>
-        <w:pStyle w:val="TOC2"/>
+        <w:pStyle w:val="TJ2"/>
         <w:tabs>
           <w:tab w:val="right" w:leader="dot" w:pos="9060"/>
         </w:tabs>
@@ -1402,7 +1402,7 @@
       <w:hyperlink w:anchor="_Toc452096966" w:history="1">
         <w:r>
           <w:rPr>
-            <w:rStyle w:val="Hyperlink"/>
+            <w:rStyle w:val="Hiperhivatkozs"/>
             <w:noProof/>
           </w:rPr>
           <w:t>A központi szerver</w:t>
@@ -1459,7 +1459,7 @@
     </w:p>
     <w:p>
       <w:pPr>
-        <w:pStyle w:val="TOC1"/>
+        <w:pStyle w:val="TJ1"/>
         <w:rPr>
           <w:rFonts w:asciiTheme="minorHAnsi" w:eastAsiaTheme="minorEastAsia" w:hAnsiTheme="minorHAnsi" w:cstheme="minorBidi"/>
           <w:b w:val="0"/>
@@ -1472,7 +1472,7 @@
       <w:hyperlink w:anchor="_Toc452096967" w:history="1">
         <w:r>
           <w:rPr>
-            <w:rStyle w:val="Hyperlink"/>
+            <w:rStyle w:val="Hiperhivatkozs"/>
             <w:noProof/>
           </w:rPr>
           <w:t>A projekt állapota</w:t>
@@ -1529,7 +1529,7 @@
     </w:p>
     <w:p>
       <w:pPr>
-        <w:pStyle w:val="TOC2"/>
+        <w:pStyle w:val="TJ2"/>
         <w:tabs>
           <w:tab w:val="right" w:leader="dot" w:pos="9060"/>
         </w:tabs>
@@ -1544,7 +1544,7 @@
       <w:hyperlink w:anchor="_Toc452096968" w:history="1">
         <w:r>
           <w:rPr>
-            <w:rStyle w:val="Hyperlink"/>
+            <w:rStyle w:val="Hiperhivatkozs"/>
             <w:noProof/>
           </w:rPr>
           <w:t>Tervek a jövőre nézve</w:t>
@@ -1606,7 +1606,7 @@
     </w:p>
     <w:p>
       <w:pPr>
-        <w:pStyle w:val="Heading1"/>
+        <w:pStyle w:val="Cmsor1"/>
         <w:spacing w:before="360" w:after="480"/>
         <w:jc w:val="both"/>
       </w:pPr>
@@ -1621,7 +1621,7 @@
     </w:p>
     <w:p>
       <w:pPr>
-        <w:pStyle w:val="Heading2"/>
+        <w:pStyle w:val="Cmsor2"/>
       </w:pPr>
       <w:bookmarkStart w:id="2" w:name="_Toc452096952"/>
       <w:r>
@@ -1683,7 +1683,7 @@
     </w:p>
     <w:p>
       <w:pPr>
-        <w:pStyle w:val="Heading2"/>
+        <w:pStyle w:val="Cmsor2"/>
       </w:pPr>
       <w:bookmarkStart w:id="3" w:name="_Toc452096953"/>
       <w:r>
@@ -1742,7 +1742,7 @@
     <w:p/>
     <w:p>
       <w:pPr>
-        <w:pStyle w:val="Heading1"/>
+        <w:pStyle w:val="Cmsor1"/>
       </w:pPr>
       <w:bookmarkStart w:id="4" w:name="_Toc452096954"/>
       <w:r>
@@ -1756,7 +1756,7 @@
     </w:p>
     <w:p>
       <w:pPr>
-        <w:pStyle w:val="Heading2"/>
+        <w:pStyle w:val="Cmsor2"/>
         <w:rPr>
           <w:lang w:eastAsia="en-US"/>
         </w:rPr>
@@ -1871,19 +1871,27 @@
         </w:rPr>
         <w:t>zponti szerver implementációja. Ennek több, a feladat szempontjából lényeges funkciója is van. Egyrészt képesnek kell lennie a szenzorok számára valamilyen felületet biztosítani, amin keresztül azok feltölthetik a mért adataikat. Ezeket természetesen a rendszer más nélkülözhetetlen adataival együtt tárolni is szeretnénk, így szükséges, hogy valamilyen adatbázisunk is legyen. A központi szervernek biztosítania kell valamilyen, célszerűen webes felületet</w:t>
       </w:r>
-    </w:p>
-    <w:p>
-      <w:pPr>
-        <w:pStyle w:val="Heading2"/>
+      <w:r>
         <w:rPr>
           <w:lang w:eastAsia="en-US"/>
         </w:rPr>
-      </w:pPr>
-      <w:bookmarkStart w:id="6" w:name="_Toc452096956"/>
-      <w:r>
+        <w:t xml:space="preserve"> az ügyfelek számára.</w:t>
+      </w:r>
+      <w:bookmarkStart w:id="6" w:name="_GoBack"/>
+      <w:bookmarkEnd w:id="6"/>
+    </w:p>
+    <w:p>
+      <w:pPr>
+        <w:pStyle w:val="Cmsor2"/>
         <w:rPr>
           <w:lang w:eastAsia="en-US"/>
         </w:rPr>
+      </w:pPr>
+      <w:bookmarkStart w:id="7" w:name="_Toc452096956"/>
+      <w:r>
+        <w:rPr>
+          <w:lang w:eastAsia="en-US"/>
+        </w:rPr>
         <w:t>Szenzor m</w:t>
       </w:r>
       <w:r>
@@ -1892,7 +1900,7 @@
         </w:rPr>
         <w:t>űködési módok</w:t>
       </w:r>
-      <w:bookmarkEnd w:id="6"/>
+      <w:bookmarkEnd w:id="7"/>
     </w:p>
     <w:p>
       <w:pPr>
@@ -2016,9 +2024,9 @@
     </w:p>
     <w:p>
       <w:pPr>
-        <w:pStyle w:val="Heading1"/>
-      </w:pPr>
-      <w:bookmarkStart w:id="7" w:name="_Toc452096957"/>
+        <w:pStyle w:val="Cmsor1"/>
+      </w:pPr>
+      <w:bookmarkStart w:id="8" w:name="_Toc452096957"/>
       <w:r>
         <w:rPr>
           <w:noProof/>
@@ -2157,7 +2165,7 @@
       <w:r>
         <w:t>Az ESP8266-ról</w:t>
       </w:r>
-      <w:bookmarkEnd w:id="7"/>
+      <w:bookmarkEnd w:id="8"/>
     </w:p>
     <w:p>
       <w:r>
@@ -2305,9 +2313,9 @@
     <w:p/>
     <w:p>
       <w:pPr>
-        <w:pStyle w:val="Heading2"/>
-      </w:pPr>
-      <w:bookmarkStart w:id="8" w:name="_Toc452096958"/>
+        <w:pStyle w:val="Cmsor2"/>
+      </w:pPr>
+      <w:bookmarkStart w:id="9" w:name="_Toc452096958"/>
       <w:r>
         <w:rPr>
           <w:noProof/>
@@ -2382,7 +2390,7 @@
       <w:r>
         <w:t>ESP-12 tesztpanel</w:t>
       </w:r>
-      <w:bookmarkEnd w:id="8"/>
+      <w:bookmarkEnd w:id="9"/>
     </w:p>
     <w:p>
       <w:r>
@@ -2489,24 +2497,24 @@
     </w:p>
     <w:p>
       <w:pPr>
-        <w:pStyle w:val="Heading1"/>
-      </w:pPr>
-      <w:bookmarkStart w:id="9" w:name="_Toc452096959"/>
+        <w:pStyle w:val="Cmsor1"/>
+      </w:pPr>
+      <w:bookmarkStart w:id="10" w:name="_Toc452096959"/>
       <w:r>
         <w:lastRenderedPageBreak/>
         <w:t>Fejlesztés</w:t>
       </w:r>
-      <w:bookmarkEnd w:id="9"/>
-    </w:p>
-    <w:p>
-      <w:pPr>
-        <w:pStyle w:val="Heading2"/>
-      </w:pPr>
-      <w:bookmarkStart w:id="10" w:name="_Toc452096960"/>
+      <w:bookmarkEnd w:id="10"/>
+    </w:p>
+    <w:p>
+      <w:pPr>
+        <w:pStyle w:val="Cmsor2"/>
+      </w:pPr>
+      <w:bookmarkStart w:id="11" w:name="_Toc452096960"/>
       <w:r>
         <w:t>Fejlesztési alternatívák</w:t>
       </w:r>
-      <w:bookmarkEnd w:id="10"/>
+      <w:bookmarkEnd w:id="11"/>
     </w:p>
     <w:p>
       <w:r>
@@ -2613,14 +2621,14 @@
     <w:p/>
     <w:p>
       <w:pPr>
-        <w:pStyle w:val="Heading2"/>
-      </w:pPr>
-      <w:bookmarkStart w:id="11" w:name="_Toc452096961"/>
+        <w:pStyle w:val="Cmsor2"/>
+      </w:pPr>
+      <w:bookmarkStart w:id="12" w:name="_Toc452096961"/>
       <w:r>
         <w:lastRenderedPageBreak/>
         <w:t>A rendszer topológiája</w:t>
       </w:r>
-      <w:bookmarkEnd w:id="11"/>
+      <w:bookmarkEnd w:id="12"/>
     </w:p>
     <w:p>
       <w:r>
@@ -2698,13 +2706,13 @@
     <w:p/>
     <w:p>
       <w:pPr>
-        <w:pStyle w:val="Heading2"/>
-      </w:pPr>
-      <w:bookmarkStart w:id="12" w:name="_Toc452096962"/>
+        <w:pStyle w:val="Cmsor2"/>
+      </w:pPr>
+      <w:bookmarkStart w:id="13" w:name="_Toc452096962"/>
       <w:r>
         <w:t>Működési mód: Szenzor</w:t>
       </w:r>
-      <w:bookmarkEnd w:id="12"/>
+      <w:bookmarkEnd w:id="13"/>
     </w:p>
     <w:p>
       <w:r>
@@ -2798,7 +2806,7 @@
     </w:p>
     <w:p>
       <w:pPr>
-        <w:pStyle w:val="ListParagraph"/>
+        <w:pStyle w:val="Listaszerbekezds"/>
         <w:numPr>
           <w:ilvl w:val="0"/>
           <w:numId w:val="6"/>
@@ -2819,7 +2827,7 @@
     </w:p>
     <w:tbl>
       <w:tblPr>
-        <w:tblStyle w:val="TableGrid"/>
+        <w:tblStyle w:val="Rcsostblzat"/>
         <w:tblW w:w="0" w:type="auto"/>
         <w:tblInd w:w="0" w:type="dxa"/>
         <w:tblLook w:val="04A0" w:firstRow="1" w:lastRow="0" w:firstColumn="1" w:lastColumn="0" w:noHBand="0" w:noVBand="1"/>
@@ -2973,13 +2981,13 @@
     <w:p/>
     <w:p>
       <w:pPr>
-        <w:pStyle w:val="Heading2"/>
-      </w:pPr>
-      <w:bookmarkStart w:id="13" w:name="_Toc452096963"/>
+        <w:pStyle w:val="Cmsor2"/>
+      </w:pPr>
+      <w:bookmarkStart w:id="14" w:name="_Toc452096963"/>
       <w:r>
         <w:t>Működési mód: Lokális szerver</w:t>
       </w:r>
-      <w:bookmarkEnd w:id="13"/>
+      <w:bookmarkEnd w:id="14"/>
     </w:p>
     <w:p>
       <w:r>
@@ -3004,13 +3012,13 @@
     </w:p>
     <w:p>
       <w:pPr>
-        <w:pStyle w:val="Heading2"/>
-      </w:pPr>
-      <w:bookmarkStart w:id="14" w:name="_Toc452096964"/>
+        <w:pStyle w:val="Cmsor2"/>
+      </w:pPr>
+      <w:bookmarkStart w:id="15" w:name="_Toc452096964"/>
       <w:r>
         <w:t>Működési mód: Beavatkozó</w:t>
       </w:r>
-      <w:bookmarkEnd w:id="14"/>
+      <w:bookmarkEnd w:id="15"/>
     </w:p>
     <w:p>
       <w:r>
@@ -3041,7 +3049,7 @@
     </w:p>
     <w:p>
       <w:pPr>
-        <w:pStyle w:val="ListParagraph"/>
+        <w:pStyle w:val="Listaszerbekezds"/>
         <w:numPr>
           <w:ilvl w:val="0"/>
           <w:numId w:val="14"/>
@@ -3080,13 +3088,13 @@
     </w:p>
     <w:p>
       <w:pPr>
-        <w:pStyle w:val="Heading2"/>
-      </w:pPr>
-      <w:bookmarkStart w:id="15" w:name="_Toc452096965"/>
+        <w:pStyle w:val="Cmsor2"/>
+      </w:pPr>
+      <w:bookmarkStart w:id="16" w:name="_Toc452096965"/>
       <w:r>
         <w:t>Működési mód: Csatlakozás a hálózathoz</w:t>
       </w:r>
-      <w:bookmarkEnd w:id="15"/>
+      <w:bookmarkEnd w:id="16"/>
     </w:p>
     <w:p>
       <w:pPr>
@@ -3121,13 +3129,13 @@
     </w:p>
     <w:p>
       <w:pPr>
-        <w:pStyle w:val="Heading2"/>
-      </w:pPr>
-      <w:bookmarkStart w:id="16" w:name="_Toc452096966"/>
+        <w:pStyle w:val="Cmsor2"/>
+      </w:pPr>
+      <w:bookmarkStart w:id="17" w:name="_Toc452096966"/>
       <w:r>
         <w:t>A központi szerver</w:t>
       </w:r>
-      <w:bookmarkEnd w:id="16"/>
+      <w:bookmarkEnd w:id="17"/>
     </w:p>
     <w:p>
       <w:r>
@@ -3143,12 +3151,7 @@
     </w:p>
     <w:p>
       <w:r>
-        <w:t>Egyrészt felületet kell nyújtania ahhoz, hogy a f</w:t>
-      </w:r>
-      <w:bookmarkStart w:id="17" w:name="_GoBack"/>
-      <w:bookmarkEnd w:id="17"/>
-      <w:r>
-        <w:t>elhasználók az eszközeiket regisztrálhasssák, szenzorokat, beavatkozókat hozhassanak létre, valamint ehhez szabályokat definiálhassanak. Ezekhez megfelelő, lehetőség szerint minél egyszerűbb formokat kell létrehoznunk, amelyeken a fenti műveletek elvégezhetőek és követhetőek. A lrnti ábrán látunk például egy oldalt, ahol a felhasználó megtekintheti a saját, beregisztrált eszközeit.</w:t>
+        <w:t>Egyrészt felületet kell nyújtania ahhoz, hogy a felhasználók az eszközeiket regisztrálhasssák, szenzorokat, beavatkozókat hozhassanak létre, valamint ehhez szabályokat definiálhassanak. Ezekhez megfelelő, lehetőség szerint minél egyszerűbb formokat kell létrehoznunk, amelyeken a fenti műveletek elvégezhetőek és követhetőek. A lrnti ábrán látunk például egy oldalt, ahol a felhasználó megtekintheti a saját, beregisztrált eszközeit.</w:t>
       </w:r>
     </w:p>
     <w:p>
@@ -3250,7 +3253,7 @@
     </w:p>
     <w:p>
       <w:pPr>
-        <w:pStyle w:val="Heading1"/>
+        <w:pStyle w:val="Cmsor1"/>
       </w:pPr>
       <w:bookmarkStart w:id="18" w:name="_Toc452096967"/>
       <w:r>
@@ -3305,7 +3308,7 @@
     </w:p>
     <w:p>
       <w:pPr>
-        <w:pStyle w:val="Heading2"/>
+        <w:pStyle w:val="Cmsor2"/>
       </w:pPr>
       <w:bookmarkStart w:id="19" w:name="_Toc452096968"/>
       <w:r>
@@ -3369,7 +3372,7 @@
 </file>
 
 <file path=word/endnotes.xml><?xml version="1.0" encoding="utf-8"?>
-<w:endnotes xmlns:wpc="http://schemas.microsoft.com/office/word/2010/wordprocessingCanvas" xmlns:mc="http://schemas.openxmlformats.org/markup-compatibility/2006" xmlns:o="urn:schemas-microsoft-com:office:office" xmlns:r="http://schemas.openxmlformats.org/officeDocument/2006/relationships" xmlns:m="http://schemas.openxmlformats.org/officeDocument/2006/math" xmlns:v="urn:schemas-microsoft-com:vml" xmlns:wp14="http://schemas.microsoft.com/office/word/2010/wordprocessingDrawing" xmlns:wp="http://schemas.openxmlformats.org/drawingml/2006/wordprocessingDrawing" xmlns:w10="urn:schemas-microsoft-com:office:word" xmlns:w="http://schemas.openxmlformats.org/wordprocessingml/2006/main" xmlns:w14="http://schemas.microsoft.com/office/word/2010/wordml" xmlns:w15="http://schemas.microsoft.com/office/word/2012/wordml" xmlns:wpg="http://schemas.microsoft.com/office/word/2010/wordprocessingGroup" xmlns:wpi="http://schemas.microsoft.com/office/word/2010/wordprocessingInk" xmlns:wne="http://schemas.microsoft.com/office/word/2006/wordml" xmlns:wps="http://schemas.microsoft.com/office/word/2010/wordprocessingShape" mc:Ignorable="w14 w15 wp14">
+<w:endnotes xmlns:wpc="http://schemas.microsoft.com/office/word/2010/wordprocessingCanvas" xmlns:cx="http://schemas.microsoft.com/office/drawing/2014/chartex" xmlns:mc="http://schemas.openxmlformats.org/markup-compatibility/2006" xmlns:o="urn:schemas-microsoft-com:office:office" xmlns:r="http://schemas.openxmlformats.org/officeDocument/2006/relationships" xmlns:m="http://schemas.openxmlformats.org/officeDocument/2006/math" xmlns:v="urn:schemas-microsoft-com:vml" xmlns:wp14="http://schemas.microsoft.com/office/word/2010/wordprocessingDrawing" xmlns:wp="http://schemas.openxmlformats.org/drawingml/2006/wordprocessingDrawing" xmlns:w10="urn:schemas-microsoft-com:office:word" xmlns:w="http://schemas.openxmlformats.org/wordprocessingml/2006/main" xmlns:w14="http://schemas.microsoft.com/office/word/2010/wordml" xmlns:w15="http://schemas.microsoft.com/office/word/2012/wordml" xmlns:w16se="http://schemas.microsoft.com/office/word/2015/wordml/symex" xmlns:wpg="http://schemas.microsoft.com/office/word/2010/wordprocessingGroup" xmlns:wpi="http://schemas.microsoft.com/office/word/2010/wordprocessingInk" xmlns:wne="http://schemas.microsoft.com/office/word/2006/wordml" xmlns:wps="http://schemas.microsoft.com/office/word/2010/wordprocessingShape" mc:Ignorable="w14 w15 w16se wp14">
   <w:endnote w:type="separator" w:id="-1">
     <w:p>
       <w:pPr>
@@ -3394,7 +3397,7 @@
 </file>
 
 <file path=word/footer1.xml><?xml version="1.0" encoding="utf-8"?>
-<w:ftr xmlns:wpc="http://schemas.microsoft.com/office/word/2010/wordprocessingCanvas" xmlns:mc="http://schemas.openxmlformats.org/markup-compatibility/2006" xmlns:o="urn:schemas-microsoft-com:office:office" xmlns:r="http://schemas.openxmlformats.org/officeDocument/2006/relationships" xmlns:m="http://schemas.openxmlformats.org/officeDocument/2006/math" xmlns:v="urn:schemas-microsoft-com:vml" xmlns:wp14="http://schemas.microsoft.com/office/word/2010/wordprocessingDrawing" xmlns:wp="http://schemas.openxmlformats.org/drawingml/2006/wordprocessingDrawing" xmlns:w10="urn:schemas-microsoft-com:office:word" xmlns:w="http://schemas.openxmlformats.org/wordprocessingml/2006/main" xmlns:w14="http://schemas.microsoft.com/office/word/2010/wordml" xmlns:w15="http://schemas.microsoft.com/office/word/2012/wordml" xmlns:wpg="http://schemas.microsoft.com/office/word/2010/wordprocessingGroup" xmlns:wpi="http://schemas.microsoft.com/office/word/2010/wordprocessingInk" xmlns:wne="http://schemas.microsoft.com/office/word/2006/wordml" xmlns:wps="http://schemas.microsoft.com/office/word/2010/wordprocessingShape" mc:Ignorable="w14 w15 wp14">
+<w:ftr xmlns:wpc="http://schemas.microsoft.com/office/word/2010/wordprocessingCanvas" xmlns:cx="http://schemas.microsoft.com/office/drawing/2014/chartex" xmlns:mc="http://schemas.openxmlformats.org/markup-compatibility/2006" xmlns:o="urn:schemas-microsoft-com:office:office" xmlns:r="http://schemas.openxmlformats.org/officeDocument/2006/relationships" xmlns:m="http://schemas.openxmlformats.org/officeDocument/2006/math" xmlns:v="urn:schemas-microsoft-com:vml" xmlns:wp14="http://schemas.microsoft.com/office/word/2010/wordprocessingDrawing" xmlns:wp="http://schemas.openxmlformats.org/drawingml/2006/wordprocessingDrawing" xmlns:w10="urn:schemas-microsoft-com:office:word" xmlns:w="http://schemas.openxmlformats.org/wordprocessingml/2006/main" xmlns:w14="http://schemas.microsoft.com/office/word/2010/wordml" xmlns:w15="http://schemas.microsoft.com/office/word/2012/wordml" xmlns:w16se="http://schemas.microsoft.com/office/word/2015/wordml/symex" xmlns:wpg="http://schemas.microsoft.com/office/word/2010/wordprocessingGroup" xmlns:wpi="http://schemas.microsoft.com/office/word/2010/wordprocessingInk" xmlns:wne="http://schemas.microsoft.com/office/word/2006/wordml" xmlns:wps="http://schemas.microsoft.com/office/word/2010/wordprocessingShape" mc:Ignorable="w14 w15 w16se wp14">
   <w:p>
     <w:pPr>
       <w:jc w:val="right"/>
@@ -3404,7 +3407,7 @@
 </file>
 
 <file path=word/footnotes.xml><?xml version="1.0" encoding="utf-8"?>
-<w:footnotes xmlns:wpc="http://schemas.microsoft.com/office/word/2010/wordprocessingCanvas" xmlns:mc="http://schemas.openxmlformats.org/markup-compatibility/2006" xmlns:o="urn:schemas-microsoft-com:office:office" xmlns:r="http://schemas.openxmlformats.org/officeDocument/2006/relationships" xmlns:m="http://schemas.openxmlformats.org/officeDocument/2006/math" xmlns:v="urn:schemas-microsoft-com:vml" xmlns:wp14="http://schemas.microsoft.com/office/word/2010/wordprocessingDrawing" xmlns:wp="http://schemas.openxmlformats.org/drawingml/2006/wordprocessingDrawing" xmlns:w10="urn:schemas-microsoft-com:office:word" xmlns:w="http://schemas.openxmlformats.org/wordprocessingml/2006/main" xmlns:w14="http://schemas.microsoft.com/office/word/2010/wordml" xmlns:w15="http://schemas.microsoft.com/office/word/2012/wordml" xmlns:wpg="http://schemas.microsoft.com/office/word/2010/wordprocessingGroup" xmlns:wpi="http://schemas.microsoft.com/office/word/2010/wordprocessingInk" xmlns:wne="http://schemas.microsoft.com/office/word/2006/wordml" xmlns:wps="http://schemas.microsoft.com/office/word/2010/wordprocessingShape" mc:Ignorable="w14 w15 wp14">
+<w:footnotes xmlns:wpc="http://schemas.microsoft.com/office/word/2010/wordprocessingCanvas" xmlns:cx="http://schemas.microsoft.com/office/drawing/2014/chartex" xmlns:mc="http://schemas.openxmlformats.org/markup-compatibility/2006" xmlns:o="urn:schemas-microsoft-com:office:office" xmlns:r="http://schemas.openxmlformats.org/officeDocument/2006/relationships" xmlns:m="http://schemas.openxmlformats.org/officeDocument/2006/math" xmlns:v="urn:schemas-microsoft-com:vml" xmlns:wp14="http://schemas.microsoft.com/office/word/2010/wordprocessingDrawing" xmlns:wp="http://schemas.openxmlformats.org/drawingml/2006/wordprocessingDrawing" xmlns:w10="urn:schemas-microsoft-com:office:word" xmlns:w="http://schemas.openxmlformats.org/wordprocessingml/2006/main" xmlns:w14="http://schemas.microsoft.com/office/word/2010/wordml" xmlns:w15="http://schemas.microsoft.com/office/word/2012/wordml" xmlns:w16se="http://schemas.microsoft.com/office/word/2015/wordml/symex" xmlns:wpg="http://schemas.microsoft.com/office/word/2010/wordprocessingGroup" xmlns:wpi="http://schemas.microsoft.com/office/word/2010/wordprocessingInk" xmlns:wne="http://schemas.microsoft.com/office/word/2006/wordml" xmlns:wps="http://schemas.microsoft.com/office/word/2010/wordprocessingShape" mc:Ignorable="w14 w15 w16se wp14">
   <w:footnote w:type="separator" w:id="-1">
     <w:p>
       <w:pPr>
@@ -3429,7 +3432,7 @@
 </file>
 
 <file path=word/numbering.xml><?xml version="1.0" encoding="utf-8"?>
-<w:numbering xmlns:wpc="http://schemas.microsoft.com/office/word/2010/wordprocessingCanvas" xmlns:mc="http://schemas.openxmlformats.org/markup-compatibility/2006" xmlns:o="urn:schemas-microsoft-com:office:office" xmlns:r="http://schemas.openxmlformats.org/officeDocument/2006/relationships" xmlns:m="http://schemas.openxmlformats.org/officeDocument/2006/math" xmlns:v="urn:schemas-microsoft-com:vml" xmlns:wp14="http://schemas.microsoft.com/office/word/2010/wordprocessingDrawing" xmlns:wp="http://schemas.openxmlformats.org/drawingml/2006/wordprocessingDrawing" xmlns:w10="urn:schemas-microsoft-com:office:word" xmlns:w="http://schemas.openxmlformats.org/wordprocessingml/2006/main" xmlns:w14="http://schemas.microsoft.com/office/word/2010/wordml" xmlns:w15="http://schemas.microsoft.com/office/word/2012/wordml" xmlns:wpg="http://schemas.microsoft.com/office/word/2010/wordprocessingGroup" xmlns:wpi="http://schemas.microsoft.com/office/word/2010/wordprocessingInk" xmlns:wne="http://schemas.microsoft.com/office/word/2006/wordml" xmlns:wps="http://schemas.microsoft.com/office/word/2010/wordprocessingShape" mc:Ignorable="w14 w15 wp14">
+<w:numbering xmlns:wpc="http://schemas.microsoft.com/office/word/2010/wordprocessingCanvas" xmlns:cx="http://schemas.microsoft.com/office/drawing/2014/chartex" xmlns:mc="http://schemas.openxmlformats.org/markup-compatibility/2006" xmlns:o="urn:schemas-microsoft-com:office:office" xmlns:r="http://schemas.openxmlformats.org/officeDocument/2006/relationships" xmlns:m="http://schemas.openxmlformats.org/officeDocument/2006/math" xmlns:v="urn:schemas-microsoft-com:vml" xmlns:wp14="http://schemas.microsoft.com/office/word/2010/wordprocessingDrawing" xmlns:wp="http://schemas.openxmlformats.org/drawingml/2006/wordprocessingDrawing" xmlns:w10="urn:schemas-microsoft-com:office:word" xmlns:w="http://schemas.openxmlformats.org/wordprocessingml/2006/main" xmlns:w14="http://schemas.microsoft.com/office/word/2010/wordml" xmlns:w15="http://schemas.microsoft.com/office/word/2012/wordml" xmlns:w16se="http://schemas.microsoft.com/office/word/2015/wordml/symex" xmlns:wpg="http://schemas.microsoft.com/office/word/2010/wordprocessingGroup" xmlns:wpi="http://schemas.microsoft.com/office/word/2010/wordprocessingInk" xmlns:wne="http://schemas.microsoft.com/office/word/2006/wordml" xmlns:wps="http://schemas.microsoft.com/office/word/2010/wordprocessingShape" mc:Ignorable="w14 w15 w16se wp14">
   <w:abstractNum w:abstractNumId="0" w15:restartNumberingAfterBreak="0">
     <w:nsid w:val="02C275D4"/>
     <w:multiLevelType w:val="hybridMultilevel"/>
@@ -5305,7 +5308,7 @@
 </file>
 
 <file path=word/styles.xml><?xml version="1.0" encoding="utf-8"?>
-<w:styles xmlns:mc="http://schemas.openxmlformats.org/markup-compatibility/2006" xmlns:r="http://schemas.openxmlformats.org/officeDocument/2006/relationships" xmlns:w="http://schemas.openxmlformats.org/wordprocessingml/2006/main" xmlns:w14="http://schemas.microsoft.com/office/word/2010/wordml" xmlns:w15="http://schemas.microsoft.com/office/word/2012/wordml" mc:Ignorable="w14 w15">
+<w:styles xmlns:mc="http://schemas.openxmlformats.org/markup-compatibility/2006" xmlns:r="http://schemas.openxmlformats.org/officeDocument/2006/relationships" xmlns:w="http://schemas.openxmlformats.org/wordprocessingml/2006/main" xmlns:w14="http://schemas.microsoft.com/office/word/2010/wordml" xmlns:w15="http://schemas.microsoft.com/office/word/2012/wordml" xmlns:w16se="http://schemas.microsoft.com/office/word/2015/wordml/symex" mc:Ignorable="w14 w15 w16se">
   <w:docDefaults>
     <w:rPrDefault>
       <w:rPr>
@@ -5694,7 +5697,7 @@
     <w:lsdException w:name="List Table 6 Colorful Accent 6" w:uiPriority="51"/>
     <w:lsdException w:name="List Table 7 Colorful Accent 6" w:uiPriority="52"/>
   </w:latentStyles>
-  <w:style w:type="paragraph" w:default="1" w:styleId="Normal">
+  <w:style w:type="paragraph" w:default="1" w:styleId="Norml">
     <w:name w:val="Normal"/>
     <w:qFormat/>
     <w:rsid w:val="00BA5947"/>
@@ -5706,11 +5709,11 @@
       <w:sz w:val="24"/>
     </w:rPr>
   </w:style>
-  <w:style w:type="paragraph" w:styleId="Heading1">
+  <w:style w:type="paragraph" w:styleId="Cmsor1">
     <w:name w:val="heading 1"/>
-    <w:basedOn w:val="Normal"/>
-    <w:next w:val="Normal"/>
-    <w:link w:val="Heading1Char"/>
+    <w:basedOn w:val="Norml"/>
+    <w:next w:val="Norml"/>
+    <w:link w:val="Cmsor1Char"/>
     <w:uiPriority w:val="99"/>
     <w:qFormat/>
     <w:rsid w:val="00FF225B"/>
@@ -5729,11 +5732,11 @@
       <w:szCs w:val="36"/>
     </w:rPr>
   </w:style>
-  <w:style w:type="paragraph" w:styleId="Heading2">
+  <w:style w:type="paragraph" w:styleId="Cmsor2">
     <w:name w:val="heading 2"/>
-    <w:basedOn w:val="Normal"/>
-    <w:next w:val="Normal"/>
-    <w:link w:val="Heading2Char"/>
+    <w:basedOn w:val="Norml"/>
+    <w:next w:val="Norml"/>
+    <w:link w:val="Cmsor2Char"/>
     <w:uiPriority w:val="99"/>
     <w:qFormat/>
     <w:rsid w:val="00EB2718"/>
@@ -5749,11 +5752,11 @@
       <w:sz w:val="28"/>
     </w:rPr>
   </w:style>
-  <w:style w:type="paragraph" w:styleId="Heading3">
+  <w:style w:type="paragraph" w:styleId="Cmsor3">
     <w:name w:val="heading 3"/>
-    <w:basedOn w:val="Normal"/>
-    <w:next w:val="Normal"/>
-    <w:link w:val="Heading3Char"/>
+    <w:basedOn w:val="Norml"/>
+    <w:next w:val="Norml"/>
+    <w:link w:val="Cmsor3Char"/>
     <w:uiPriority w:val="99"/>
     <w:qFormat/>
     <w:rsid w:val="00006C23"/>
@@ -5770,13 +5773,13 @@
       <w:szCs w:val="26"/>
     </w:rPr>
   </w:style>
-  <w:style w:type="character" w:default="1" w:styleId="DefaultParagraphFont">
+  <w:style w:type="character" w:default="1" w:styleId="Bekezdsalapbettpusa">
     <w:name w:val="Default Paragraph Font"/>
     <w:uiPriority w:val="1"/>
     <w:semiHidden/>
     <w:unhideWhenUsed/>
   </w:style>
-  <w:style w:type="table" w:default="1" w:styleId="TableNormal">
+  <w:style w:type="table" w:default="1" w:styleId="Normltblzat">
     <w:name w:val="Normal Table"/>
     <w:uiPriority w:val="99"/>
     <w:semiHidden/>
@@ -5791,16 +5794,16 @@
       </w:tblCellMar>
     </w:tblPr>
   </w:style>
-  <w:style w:type="numbering" w:default="1" w:styleId="NoList">
+  <w:style w:type="numbering" w:default="1" w:styleId="Nemlista">
     <w:name w:val="No List"/>
     <w:uiPriority w:val="99"/>
     <w:semiHidden/>
     <w:unhideWhenUsed/>
   </w:style>
-  <w:style w:type="character" w:customStyle="1" w:styleId="Heading1Char">
-    <w:name w:val="Heading 1 Char"/>
-    <w:basedOn w:val="DefaultParagraphFont"/>
-    <w:link w:val="Heading1"/>
+  <w:style w:type="character" w:customStyle="1" w:styleId="Cmsor1Char">
+    <w:name w:val="Címsor 1 Char"/>
+    <w:basedOn w:val="Bekezdsalapbettpusa"/>
+    <w:link w:val="Cmsor1"/>
     <w:uiPriority w:val="99"/>
     <w:locked/>
     <w:rsid w:val="00FF225B"/>
@@ -5813,10 +5816,10 @@
       <w:szCs w:val="36"/>
     </w:rPr>
   </w:style>
-  <w:style w:type="character" w:customStyle="1" w:styleId="Heading2Char">
-    <w:name w:val="Heading 2 Char"/>
-    <w:basedOn w:val="DefaultParagraphFont"/>
-    <w:link w:val="Heading2"/>
+  <w:style w:type="character" w:customStyle="1" w:styleId="Cmsor2Char">
+    <w:name w:val="Címsor 2 Char"/>
+    <w:basedOn w:val="Bekezdsalapbettpusa"/>
+    <w:link w:val="Cmsor2"/>
     <w:uiPriority w:val="99"/>
     <w:locked/>
     <w:rsid w:val="00EB2718"/>
@@ -5827,10 +5830,10 @@
       <w:sz w:val="28"/>
     </w:rPr>
   </w:style>
-  <w:style w:type="character" w:customStyle="1" w:styleId="Heading3Char">
-    <w:name w:val="Heading 3 Char"/>
-    <w:basedOn w:val="DefaultParagraphFont"/>
-    <w:link w:val="Heading3"/>
+  <w:style w:type="character" w:customStyle="1" w:styleId="Cmsor3Char">
+    <w:name w:val="Címsor 3 Char"/>
+    <w:basedOn w:val="Bekezdsalapbettpusa"/>
+    <w:link w:val="Cmsor3"/>
     <w:uiPriority w:val="9"/>
     <w:semiHidden/>
     <w:locked/>
@@ -5842,9 +5845,9 @@
       <w:szCs w:val="26"/>
     </w:rPr>
   </w:style>
-  <w:style w:type="table" w:styleId="TableGrid">
+  <w:style w:type="table" w:styleId="Rcsostblzat">
     <w:name w:val="Table Grid"/>
-    <w:basedOn w:val="TableNormal"/>
+    <w:basedOn w:val="Normltblzat"/>
     <w:uiPriority w:val="99"/>
     <w:rsid w:val="004E4F7B"/>
     <w:pPr>
@@ -5868,7 +5871,7 @@
   </w:style>
   <w:style w:type="paragraph" w:customStyle="1" w:styleId="Adatok">
     <w:name w:val="Adatok"/>
-    <w:basedOn w:val="Normal"/>
+    <w:basedOn w:val="Norml"/>
     <w:uiPriority w:val="99"/>
     <w:rsid w:val="00D42C9D"/>
     <w:pPr>
@@ -5881,7 +5884,7 @@
   </w:style>
   <w:style w:type="paragraph" w:customStyle="1" w:styleId="BMEMIT">
     <w:name w:val="BME MIT"/>
-    <w:basedOn w:val="Normal"/>
+    <w:basedOn w:val="Norml"/>
     <w:uiPriority w:val="99"/>
     <w:rsid w:val="00554D28"/>
     <w:pPr>
@@ -5893,9 +5896,9 @@
       <w:szCs w:val="18"/>
     </w:rPr>
   </w:style>
-  <w:style w:type="character" w:styleId="Hyperlink">
+  <w:style w:type="character" w:styleId="Hiperhivatkozs">
     <w:name w:val="Hyperlink"/>
-    <w:basedOn w:val="DefaultParagraphFont"/>
+    <w:basedOn w:val="Bekezdsalapbettpusa"/>
     <w:uiPriority w:val="99"/>
     <w:rsid w:val="005140E9"/>
     <w:rPr>
@@ -5904,10 +5907,10 @@
       <w:u w:val="single"/>
     </w:rPr>
   </w:style>
-  <w:style w:type="paragraph" w:styleId="TOC2">
+  <w:style w:type="paragraph" w:styleId="TJ2">
     <w:name w:val="toc 2"/>
-    <w:basedOn w:val="Normal"/>
-    <w:next w:val="Normal"/>
+    <w:basedOn w:val="Norml"/>
+    <w:next w:val="Norml"/>
     <w:autoRedefine/>
     <w:uiPriority w:val="39"/>
     <w:rsid w:val="0050100D"/>
@@ -5922,8 +5925,8 @@
   </w:style>
   <w:style w:type="paragraph" w:customStyle="1" w:styleId="Nyilatkozatcm">
     <w:name w:val="Nyilatkozat cím"/>
-    <w:basedOn w:val="Normal"/>
-    <w:next w:val="Normal"/>
+    <w:basedOn w:val="Norml"/>
+    <w:next w:val="Norml"/>
     <w:autoRedefine/>
     <w:rsid w:val="0050100D"/>
     <w:pPr>
@@ -5948,10 +5951,10 @@
       <w:spacing w:before="240" w:after="960"/>
     </w:pPr>
   </w:style>
-  <w:style w:type="paragraph" w:styleId="TOC1">
+  <w:style w:type="paragraph" w:styleId="TJ1">
     <w:name w:val="toc 1"/>
-    <w:basedOn w:val="Normal"/>
-    <w:next w:val="Normal"/>
+    <w:basedOn w:val="Norml"/>
+    <w:next w:val="Norml"/>
     <w:autoRedefine/>
     <w:uiPriority w:val="39"/>
     <w:rsid w:val="0050100D"/>
@@ -5967,10 +5970,10 @@
       <w:lang w:eastAsia="en-US"/>
     </w:rPr>
   </w:style>
-  <w:style w:type="paragraph" w:styleId="TOC3">
+  <w:style w:type="paragraph" w:styleId="TJ3">
     <w:name w:val="toc 3"/>
-    <w:basedOn w:val="Normal"/>
-    <w:next w:val="Normal"/>
+    <w:basedOn w:val="Norml"/>
+    <w:next w:val="Norml"/>
     <w:autoRedefine/>
     <w:uiPriority w:val="39"/>
     <w:rsid w:val="0050100D"/>
@@ -5985,7 +5988,7 @@
   </w:style>
   <w:style w:type="paragraph" w:customStyle="1" w:styleId="Irodalomjegyzksor">
     <w:name w:val="Irodalomjegyzék sor"/>
-    <w:basedOn w:val="Normal"/>
+    <w:basedOn w:val="Norml"/>
     <w:autoRedefine/>
     <w:qFormat/>
     <w:rsid w:val="0050100D"/>
@@ -6008,8 +6011,8 @@
   </w:style>
   <w:style w:type="paragraph" w:customStyle="1" w:styleId="Fejezetcimszmozsnlkl">
     <w:name w:val="Fejezetcim számozás nélkül"/>
-    <w:basedOn w:val="Heading1"/>
-    <w:next w:val="Normal"/>
+    <w:basedOn w:val="Cmsor1"/>
+    <w:next w:val="Norml"/>
     <w:rsid w:val="0050100D"/>
     <w:pPr>
       <w:spacing w:before="240" w:after="480"/>
@@ -6021,10 +6024,10 @@
       <w:lang w:eastAsia="en-US"/>
     </w:rPr>
   </w:style>
-  <w:style w:type="paragraph" w:styleId="Caption">
+  <w:style w:type="paragraph" w:styleId="Kpalrs">
     <w:name w:val="caption"/>
-    <w:basedOn w:val="Normal"/>
-    <w:next w:val="Normal"/>
+    <w:basedOn w:val="Norml"/>
+    <w:next w:val="Norml"/>
     <w:autoRedefine/>
     <w:uiPriority w:val="35"/>
     <w:qFormat/>
@@ -6043,7 +6046,7 @@
   </w:style>
   <w:style w:type="paragraph" w:customStyle="1" w:styleId="Nyilatkozatszveg">
     <w:name w:val="Nyilatkozat szöveg"/>
-    <w:basedOn w:val="Normal"/>
+    <w:basedOn w:val="Norml"/>
     <w:rsid w:val="0050100D"/>
     <w:rPr>
       <w:szCs w:val="24"/>
@@ -6073,9 +6076,9 @@
       <w:i/>
     </w:rPr>
   </w:style>
-  <w:style w:type="character" w:styleId="Emphasis">
+  <w:style w:type="character" w:styleId="Kiemels">
     <w:name w:val="Emphasis"/>
-    <w:basedOn w:val="DefaultParagraphFont"/>
+    <w:basedOn w:val="Bekezdsalapbettpusa"/>
     <w:uiPriority w:val="20"/>
     <w:qFormat/>
     <w:rsid w:val="0050100D"/>
@@ -6084,9 +6087,9 @@
       <w:i/>
     </w:rPr>
   </w:style>
-  <w:style w:type="character" w:styleId="Strong">
+  <w:style w:type="character" w:styleId="Kiemels2">
     <w:name w:val="Strong"/>
-    <w:basedOn w:val="DefaultParagraphFont"/>
+    <w:basedOn w:val="Bekezdsalapbettpusa"/>
     <w:uiPriority w:val="22"/>
     <w:qFormat/>
     <w:rsid w:val="0050100D"/>
@@ -6097,8 +6100,8 @@
   </w:style>
   <w:style w:type="paragraph" w:customStyle="1" w:styleId="Kp">
     <w:name w:val="Kép"/>
-    <w:basedOn w:val="Normal"/>
-    <w:next w:val="Caption"/>
+    <w:basedOn w:val="Norml"/>
+    <w:next w:val="Kpalrs"/>
     <w:qFormat/>
     <w:rsid w:val="0050100D"/>
     <w:pPr>
@@ -6113,7 +6116,7 @@
   </w:style>
   <w:style w:type="paragraph" w:customStyle="1" w:styleId="Kd">
     <w:name w:val="Kód"/>
-    <w:basedOn w:val="Normal"/>
+    <w:basedOn w:val="Norml"/>
     <w:qFormat/>
     <w:rsid w:val="0050100D"/>
     <w:pPr>
@@ -6143,7 +6146,7 @@
   <w:style w:type="paragraph" w:customStyle="1" w:styleId="Fejezetcmtartalomjegyzknlkl">
     <w:name w:val="Fejezetcím tartalomjegyzék nélkül"/>
     <w:basedOn w:val="Fejezetcimszmozsnlkl"/>
-    <w:next w:val="Normal"/>
+    <w:next w:val="Norml"/>
     <w:qFormat/>
     <w:rsid w:val="0050100D"/>
     <w:pPr>
@@ -6153,9 +6156,9 @@
       <w:noProof/>
     </w:rPr>
   </w:style>
-  <w:style w:type="character" w:styleId="CommentReference">
+  <w:style w:type="character" w:styleId="Jegyzethivatkozs">
     <w:name w:val="annotation reference"/>
-    <w:basedOn w:val="DefaultParagraphFont"/>
+    <w:basedOn w:val="Bekezdsalapbettpusa"/>
     <w:uiPriority w:val="99"/>
     <w:semiHidden/>
     <w:unhideWhenUsed/>
@@ -6166,10 +6169,10 @@
       <w:szCs w:val="16"/>
     </w:rPr>
   </w:style>
-  <w:style w:type="paragraph" w:styleId="CommentText">
+  <w:style w:type="paragraph" w:styleId="Jegyzetszveg">
     <w:name w:val="annotation text"/>
-    <w:basedOn w:val="Normal"/>
-    <w:link w:val="CommentTextChar"/>
+    <w:basedOn w:val="Norml"/>
+    <w:link w:val="JegyzetszvegChar"/>
     <w:uiPriority w:val="99"/>
     <w:semiHidden/>
     <w:unhideWhenUsed/>
@@ -6179,10 +6182,10 @@
       <w:szCs w:val="20"/>
     </w:rPr>
   </w:style>
-  <w:style w:type="character" w:customStyle="1" w:styleId="CommentTextChar">
-    <w:name w:val="Comment Text Char"/>
-    <w:basedOn w:val="DefaultParagraphFont"/>
-    <w:link w:val="CommentText"/>
+  <w:style w:type="character" w:customStyle="1" w:styleId="JegyzetszvegChar">
+    <w:name w:val="Jegyzetszöveg Char"/>
+    <w:basedOn w:val="Bekezdsalapbettpusa"/>
+    <w:link w:val="Jegyzetszveg"/>
     <w:uiPriority w:val="99"/>
     <w:semiHidden/>
     <w:locked/>
@@ -6193,11 +6196,11 @@
       <w:szCs w:val="20"/>
     </w:rPr>
   </w:style>
-  <w:style w:type="paragraph" w:styleId="CommentSubject">
+  <w:style w:type="paragraph" w:styleId="Megjegyzstrgya">
     <w:name w:val="annotation subject"/>
-    <w:basedOn w:val="CommentText"/>
-    <w:next w:val="CommentText"/>
-    <w:link w:val="CommentSubjectChar"/>
+    <w:basedOn w:val="Jegyzetszveg"/>
+    <w:next w:val="Jegyzetszveg"/>
+    <w:link w:val="MegjegyzstrgyaChar"/>
     <w:uiPriority w:val="99"/>
     <w:semiHidden/>
     <w:unhideWhenUsed/>
@@ -6207,10 +6210,10 @@
       <w:bCs/>
     </w:rPr>
   </w:style>
-  <w:style w:type="character" w:customStyle="1" w:styleId="CommentSubjectChar">
-    <w:name w:val="Comment Subject Char"/>
-    <w:basedOn w:val="CommentTextChar"/>
-    <w:link w:val="CommentSubject"/>
+  <w:style w:type="character" w:customStyle="1" w:styleId="MegjegyzstrgyaChar">
+    <w:name w:val="Megjegyzés tárgya Char"/>
+    <w:basedOn w:val="JegyzetszvegChar"/>
+    <w:link w:val="Megjegyzstrgya"/>
     <w:uiPriority w:val="99"/>
     <w:semiHidden/>
     <w:locked/>
@@ -6223,10 +6226,10 @@
       <w:szCs w:val="20"/>
     </w:rPr>
   </w:style>
-  <w:style w:type="paragraph" w:styleId="BalloonText">
+  <w:style w:type="paragraph" w:styleId="Buborkszveg">
     <w:name w:val="Balloon Text"/>
-    <w:basedOn w:val="Normal"/>
-    <w:link w:val="BalloonTextChar"/>
+    <w:basedOn w:val="Norml"/>
+    <w:link w:val="BuborkszvegChar"/>
     <w:uiPriority w:val="99"/>
     <w:semiHidden/>
     <w:unhideWhenUsed/>
@@ -6240,10 +6243,10 @@
       <w:szCs w:val="18"/>
     </w:rPr>
   </w:style>
-  <w:style w:type="character" w:customStyle="1" w:styleId="BalloonTextChar">
-    <w:name w:val="Balloon Text Char"/>
-    <w:basedOn w:val="DefaultParagraphFont"/>
-    <w:link w:val="BalloonText"/>
+  <w:style w:type="character" w:customStyle="1" w:styleId="BuborkszvegChar">
+    <w:name w:val="Buborékszöveg Char"/>
+    <w:basedOn w:val="Bekezdsalapbettpusa"/>
+    <w:link w:val="Buborkszveg"/>
     <w:uiPriority w:val="99"/>
     <w:semiHidden/>
     <w:locked/>
@@ -6254,9 +6257,9 @@
       <w:szCs w:val="18"/>
     </w:rPr>
   </w:style>
-  <w:style w:type="paragraph" w:styleId="ListParagraph">
+  <w:style w:type="paragraph" w:styleId="Listaszerbekezds">
     <w:name w:val="List Paragraph"/>
-    <w:basedOn w:val="Normal"/>
+    <w:basedOn w:val="Norml"/>
     <w:uiPriority w:val="34"/>
     <w:qFormat/>
     <w:rsid w:val="00B67007"/>
@@ -6534,7 +6537,7 @@
 </file>
 
 <file path=customXml/itemProps1.xml><?xml version="1.0" encoding="utf-8"?>
-<ds:datastoreItem xmlns:ds="http://schemas.openxmlformats.org/officeDocument/2006/customXml" ds:itemID="{B5AB6125-8DDF-455E-9AA7-412AF071CFAF}">
+<ds:datastoreItem xmlns:ds="http://schemas.openxmlformats.org/officeDocument/2006/customXml" ds:itemID="{296D0E18-743F-41BD-B9A8-9D2AF027E1B6}">
   <ds:schemaRefs>
     <ds:schemaRef ds:uri="http://schemas.openxmlformats.org/officeDocument/2006/bibliography"/>
   </ds:schemaRefs>

</xml_diff>